<commit_message>
caderno e pequena atualização no modelo
</commit_message>
<xml_diff>
--- a/T4/MODELO E ASSERTIVAS.docx
+++ b/T4/MODELO E ASSERTIVAS.docx
@@ -47,10 +47,10 @@
           <w:noProof/>
         </w:rPr>
         <w:drawing>
-          <wp:inline distT="0" distB="0" distL="0" distR="0" wp14:anchorId="676EFAC6" wp14:editId="500E017F">
-            <wp:extent cx="5034777" cy="1752600"/>
-            <wp:effectExtent l="0" t="0" r="0" b="0"/>
-            <wp:docPr id="2" name="Picture 2" descr="C:\Users\Nicholas Godoy\AppData\Local\Microsoft\Windows\INetCache\Content.MSO\91F442A8.tmp"/>
+          <wp:inline distT="0" distB="0" distL="0" distR="0">
+            <wp:extent cx="4965700" cy="3434080"/>
+            <wp:effectExtent l="0" t="0" r="6350" b="0"/>
+            <wp:docPr id="3" name="Picture 3" descr="C:\Users\Nicholas Godoy\AppData\Local\Microsoft\Windows\INetCache\Content.MSO\FA299829.tmp"/>
             <wp:cNvGraphicFramePr>
               <a:graphicFrameLocks xmlns:a="http://schemas.openxmlformats.org/drawingml/2006/main" noChangeAspect="1"/>
             </wp:cNvGraphicFramePr>
@@ -58,7 +58,7 @@
               <a:graphicData uri="http://schemas.openxmlformats.org/drawingml/2006/picture">
                 <pic:pic xmlns:pic="http://schemas.openxmlformats.org/drawingml/2006/picture">
                   <pic:nvPicPr>
-                    <pic:cNvPr id="0" name="Picture 2" descr="C:\Users\Nicholas Godoy\AppData\Local\Microsoft\Windows\INetCache\Content.MSO\91F442A8.tmp"/>
+                    <pic:cNvPr id="0" name="Picture 3" descr="C:\Users\Nicholas Godoy\AppData\Local\Microsoft\Windows\INetCache\Content.MSO\FA299829.tmp"/>
                     <pic:cNvPicPr>
                       <a:picLocks noChangeAspect="1" noChangeArrowheads="1"/>
                     </pic:cNvPicPr>
@@ -79,7 +79,7 @@
                   <pic:spPr bwMode="auto">
                     <a:xfrm>
                       <a:off x="0" y="0"/>
-                      <a:ext cx="5149526" cy="1792544"/>
+                      <a:ext cx="4965700" cy="3434080"/>
                     </a:xfrm>
                     <a:prstGeom prst="rect">
                       <a:avLst/>
@@ -675,6 +675,58 @@
           <w:rFonts w:ascii="Lato" w:hAnsi="Lato" w:cs="Lato"/>
         </w:rPr>
         <w:t>)</w:t>
+      </w:r>
+    </w:p>
+    <w:p>
+      <w:pPr>
+        <w:pStyle w:val="ListParagraph"/>
+        <w:numPr>
+          <w:ilvl w:val="0"/>
+          <w:numId w:val="1"/>
+        </w:numPr>
+        <w:jc w:val="both"/>
+        <w:rPr>
+          <w:rFonts w:ascii="Lato" w:hAnsi="Lato" w:cs="Lato"/>
+        </w:rPr>
+      </w:pPr>
+      <w:r>
+        <w:rPr>
+          <w:rFonts w:ascii="Lato" w:hAnsi="Lato" w:cs="Lato"/>
+        </w:rPr>
+        <w:t xml:space="preserve">Cada elemento da lista de espaços alocados (em vermelho) aponta para a cabeça da lista, um elemento ou o conteúdo apontado pelo elemento caso esse tenha sido criado com </w:t>
+      </w:r>
+      <w:proofErr w:type="spellStart"/>
+      <w:r>
+        <w:rPr>
+          <w:rFonts w:ascii="Lato" w:hAnsi="Lato" w:cs="Lato"/>
+        </w:rPr>
+        <w:t>malloc</w:t>
+      </w:r>
+      <w:proofErr w:type="spellEnd"/>
+      <w:r>
+        <w:rPr>
+          <w:rFonts w:ascii="Lato" w:hAnsi="Lato" w:cs="Lato"/>
+        </w:rPr>
+        <w:t>.</w:t>
+      </w:r>
+    </w:p>
+    <w:p>
+      <w:pPr>
+        <w:pStyle w:val="ListParagraph"/>
+        <w:numPr>
+          <w:ilvl w:val="0"/>
+          <w:numId w:val="1"/>
+        </w:numPr>
+        <w:jc w:val="both"/>
+        <w:rPr>
+          <w:rFonts w:ascii="Lato" w:hAnsi="Lato" w:cs="Lato"/>
+        </w:rPr>
+      </w:pPr>
+      <w:r>
+        <w:rPr>
+          <w:rFonts w:ascii="Lato" w:hAnsi="Lato" w:cs="Lato"/>
+        </w:rPr>
+        <w:t>Na lista de espaços alocados cada elemento aponta para o próximo.</w:t>
       </w:r>
       <w:bookmarkStart w:id="0" w:name="_GoBack"/>
       <w:bookmarkEnd w:id="0"/>

</xml_diff>